<commit_message>
This is the second update the the folder CS241. Updates mainly include A4.
</commit_message>
<xml_diff>
--- a/others/Terminal usage.docx
+++ b/others/Terminal usage.docx
@@ -39,232 +39,156 @@
         <w:t>cd</w:t>
       </w:r>
       <w:r>
+        <w:t xml:space="preserve"> my_directory_name</w:t>
+      </w:r>
+    </w:p>
+    <w:p/>
+    <w:p>
+      <w:r>
+        <w:t xml:space="preserve">Make a Directory </w:t>
+      </w:r>
+      <w:r>
+        <w:rPr>
+          <w:highlight w:val="yellow"/>
+        </w:rPr>
+        <w:t>mkdir</w:t>
+      </w:r>
+    </w:p>
+    <w:p/>
+    <w:p>
+      <w:r>
+        <w:t xml:space="preserve">Get name of working directory </w:t>
+      </w:r>
+      <w:r>
+        <w:rPr>
+          <w:highlight w:val="yellow"/>
+        </w:rPr>
+        <w:t>pwd</w:t>
+      </w:r>
+    </w:p>
+    <w:p/>
+    <w:p>
+      <w:r>
+        <w:t xml:space="preserve">List files in the directory </w:t>
+      </w:r>
+      <w:r>
+        <w:rPr>
+          <w:highlight w:val="yellow"/>
+        </w:rPr>
+        <w:t>ls</w:t>
+      </w:r>
+    </w:p>
+    <w:p/>
+    <w:p>
+      <w:r>
+        <w:t xml:space="preserve">Remove a file </w:t>
+      </w:r>
+      <w:r>
+        <w:rPr>
+          <w:highlight w:val="yellow"/>
+        </w:rPr>
+        <w:t>rm</w:t>
+      </w:r>
+      <w:r>
+        <w:t xml:space="preserve"> myfile</w:t>
+      </w:r>
+    </w:p>
+    <w:p/>
+    <w:p>
+      <w:r>
+        <w:t>D</w:t>
+      </w:r>
+      <w:r>
+        <w:t>elete all files and fold</w:t>
+      </w:r>
+      <w:r>
+        <w:t xml:space="preserve">ers contains in lampp directory </w:t>
+      </w:r>
+      <w:r>
+        <w:rPr>
+          <w:highlight w:val="yellow"/>
+        </w:rPr>
+        <w:t>rm -rf lampp</w:t>
+      </w:r>
+      <w:r>
         <w:t xml:space="preserve"> </w:t>
       </w:r>
-      <w:proofErr w:type="spellStart"/>
-      <w:r>
-        <w:t>my_directory_name</w:t>
-      </w:r>
-      <w:proofErr w:type="spellEnd"/>
-    </w:p>
-    <w:p/>
-    <w:p>
-      <w:r>
-        <w:t xml:space="preserve">Make a Directory </w:t>
-      </w:r>
-      <w:proofErr w:type="spellStart"/>
-      <w:r>
-        <w:rPr>
-          <w:highlight w:val="yellow"/>
-        </w:rPr>
-        <w:t>mkdir</w:t>
-      </w:r>
-      <w:proofErr w:type="spellEnd"/>
-    </w:p>
-    <w:p/>
-    <w:p>
-      <w:r>
-        <w:t xml:space="preserve">Get name of working directory </w:t>
-      </w:r>
-      <w:proofErr w:type="spellStart"/>
-      <w:r>
-        <w:rPr>
-          <w:highlight w:val="yellow"/>
-        </w:rPr>
-        <w:t>pwd</w:t>
-      </w:r>
-      <w:proofErr w:type="spellEnd"/>
-    </w:p>
-    <w:p/>
-    <w:p>
-      <w:r>
-        <w:t xml:space="preserve">List files in the directory </w:t>
-      </w:r>
-      <w:proofErr w:type="spellStart"/>
-      <w:r>
-        <w:rPr>
-          <w:highlight w:val="yellow"/>
-        </w:rPr>
-        <w:t>ls</w:t>
-      </w:r>
-      <w:proofErr w:type="spellEnd"/>
-    </w:p>
-    <w:p/>
-    <w:p>
-      <w:r>
-        <w:t xml:space="preserve">Remove a file </w:t>
-      </w:r>
-      <w:proofErr w:type="spellStart"/>
-      <w:r>
-        <w:rPr>
-          <w:highlight w:val="yellow"/>
-        </w:rPr>
-        <w:t>rm</w:t>
-      </w:r>
-      <w:proofErr w:type="spellEnd"/>
+      <w:r>
+        <w:t>(</w:t>
+      </w:r>
+      <w:r>
+        <w:rPr>
+          <w:highlight w:val="yellow"/>
+        </w:rPr>
+        <w:t>rm -R –i</w:t>
+      </w:r>
+      <w:r>
+        <w:t xml:space="preserve"> safer)</w:t>
+      </w:r>
+    </w:p>
+    <w:p/>
+    <w:p>
+      <w:r>
+        <w:t xml:space="preserve">Delete an empty directory </w:t>
+      </w:r>
+      <w:r>
+        <w:rPr>
+          <w:highlight w:val="yellow"/>
+        </w:rPr>
+        <w:t>rmdir</w:t>
+      </w:r>
       <w:r>
         <w:t xml:space="preserve"> </w:t>
       </w:r>
-      <w:proofErr w:type="spellStart"/>
-      <w:r>
-        <w:t>myfile</w:t>
-      </w:r>
-      <w:proofErr w:type="spellEnd"/>
-    </w:p>
-    <w:p/>
-    <w:p>
-      <w:r>
-        <w:t>D</w:t>
-      </w:r>
-      <w:r>
-        <w:t>elete all files and fold</w:t>
-      </w:r>
-      <w:r>
-        <w:t xml:space="preserve">ers contains in </w:t>
-      </w:r>
-      <w:proofErr w:type="spellStart"/>
-      <w:r>
-        <w:t>lampp</w:t>
-      </w:r>
-      <w:proofErr w:type="spellEnd"/>
-      <w:r>
-        <w:t xml:space="preserve"> directory </w:t>
-      </w:r>
-      <w:proofErr w:type="spellStart"/>
-      <w:r>
-        <w:rPr>
-          <w:highlight w:val="yellow"/>
-        </w:rPr>
-        <w:t>rm</w:t>
-      </w:r>
-      <w:proofErr w:type="spellEnd"/>
-      <w:r>
-        <w:rPr>
-          <w:highlight w:val="yellow"/>
-        </w:rPr>
-        <w:t xml:space="preserve"> -</w:t>
-      </w:r>
-      <w:proofErr w:type="spellStart"/>
-      <w:r>
-        <w:rPr>
-          <w:highlight w:val="yellow"/>
-        </w:rPr>
-        <w:t>rf</w:t>
-      </w:r>
-      <w:proofErr w:type="spellEnd"/>
-      <w:r>
-        <w:rPr>
-          <w:highlight w:val="yellow"/>
-        </w:rPr>
+    </w:p>
+    <w:p/>
+    <w:p>
+      <w:r>
+        <w:t>Make a new empty file</w:t>
+      </w:r>
+      <w:r>
         <w:t xml:space="preserve"> </w:t>
       </w:r>
-      <w:proofErr w:type="spellStart"/>
-      <w:r>
-        <w:rPr>
-          <w:highlight w:val="yellow"/>
-        </w:rPr>
-        <w:t>lampp</w:t>
-      </w:r>
-      <w:proofErr w:type="spellEnd"/>
+      <w:r>
+        <w:rPr>
+          <w:highlight w:val="yellow"/>
+        </w:rPr>
+        <w:t>touch</w:t>
+      </w:r>
+    </w:p>
+    <w:p/>
+    <w:p>
+      <w:r>
+        <w:t xml:space="preserve">Copy a file </w:t>
+      </w:r>
+      <w:r>
+        <w:rPr>
+          <w:highlight w:val="yellow"/>
+        </w:rPr>
+        <w:t>cp</w:t>
+      </w:r>
+    </w:p>
+    <w:p/>
+    <w:p>
+      <w:r>
+        <w:t xml:space="preserve">Move a file </w:t>
+      </w:r>
+      <w:r>
+        <w:rPr>
+          <w:highlight w:val="yellow"/>
+        </w:rPr>
+        <w:t>mv</w:t>
+      </w:r>
+    </w:p>
+    <w:p/>
+    <w:p>
+      <w:r>
+        <w:t>Show the contents of a file in a scrolling buffer</w:t>
+      </w:r>
       <w:r>
         <w:t xml:space="preserve"> </w:t>
       </w:r>
       <w:r>
-        <w:t>(</w:t>
-      </w:r>
-      <w:proofErr w:type="spellStart"/>
-      <w:r>
-        <w:rPr>
-          <w:highlight w:val="yellow"/>
-        </w:rPr>
-        <w:t>rm</w:t>
-      </w:r>
-      <w:proofErr w:type="spellEnd"/>
-      <w:r>
-        <w:rPr>
-          <w:highlight w:val="yellow"/>
-        </w:rPr>
-        <w:t xml:space="preserve"> -R –</w:t>
-      </w:r>
-      <w:proofErr w:type="spellStart"/>
-      <w:r>
-        <w:rPr>
-          <w:highlight w:val="yellow"/>
-        </w:rPr>
-        <w:t>i</w:t>
-      </w:r>
-      <w:proofErr w:type="spellEnd"/>
-      <w:r>
-        <w:t xml:space="preserve"> safer)</w:t>
-      </w:r>
-    </w:p>
-    <w:p/>
-    <w:p>
-      <w:r>
-        <w:t xml:space="preserve">Delete an empty directory </w:t>
-      </w:r>
-      <w:proofErr w:type="spellStart"/>
-      <w:r>
-        <w:rPr>
-          <w:highlight w:val="yellow"/>
-        </w:rPr>
-        <w:t>rmdir</w:t>
-      </w:r>
-      <w:proofErr w:type="spellEnd"/>
-      <w:r>
-        <w:t xml:space="preserve"> </w:t>
-      </w:r>
-    </w:p>
-    <w:p/>
-    <w:p>
-      <w:r>
-        <w:t>Make a new empty file</w:t>
-      </w:r>
-      <w:r>
-        <w:t xml:space="preserve"> </w:t>
-      </w:r>
-      <w:r>
-        <w:rPr>
-          <w:highlight w:val="yellow"/>
-        </w:rPr>
-        <w:t>touch</w:t>
-      </w:r>
-    </w:p>
-    <w:p/>
-    <w:p>
-      <w:r>
-        <w:t xml:space="preserve">Copy a file </w:t>
-      </w:r>
-      <w:proofErr w:type="spellStart"/>
-      <w:r>
-        <w:rPr>
-          <w:highlight w:val="yellow"/>
-        </w:rPr>
-        <w:t>cp</w:t>
-      </w:r>
-      <w:proofErr w:type="spellEnd"/>
-    </w:p>
-    <w:p/>
-    <w:p>
-      <w:r>
-        <w:t xml:space="preserve">Move a file </w:t>
-      </w:r>
-      <w:r>
-        <w:rPr>
-          <w:highlight w:val="yellow"/>
-        </w:rPr>
-        <w:t>mv</w:t>
-      </w:r>
-    </w:p>
-    <w:p/>
-    <w:p>
-      <w:r>
-        <w:t>Show the contents of a file in a scrolling buffer</w:t>
-      </w:r>
-      <w:r>
-        <w:t xml:space="preserve"> </w:t>
-      </w:r>
-      <w:r>
         <w:rPr>
           <w:highlight w:val="yellow"/>
         </w:rPr>
@@ -273,46 +197,15 @@
     </w:p>
     <w:p/>
     <w:p>
-      <w:proofErr w:type="gramStart"/>
-      <w:r>
-        <w:t xml:space="preserve">To know more about a command </w:t>
-      </w:r>
-      <w:proofErr w:type="spellStart"/>
-      <w:r>
-        <w:t>eg</w:t>
-      </w:r>
-      <w:proofErr w:type="spellEnd"/>
-      <w:r>
-        <w:t>.</w:t>
-      </w:r>
-      <w:proofErr w:type="gramEnd"/>
-      <w:r>
-        <w:t xml:space="preserve"> </w:t>
-      </w:r>
-      <w:proofErr w:type="spellStart"/>
-      <w:proofErr w:type="gramStart"/>
-      <w:r>
-        <w:t>ls</w:t>
-      </w:r>
-      <w:proofErr w:type="spellEnd"/>
-      <w:proofErr w:type="gramEnd"/>
-      <w:r>
-        <w:t xml:space="preserve"> </w:t>
-      </w:r>
-      <w:r>
-        <w:rPr>
-          <w:highlight w:val="yellow"/>
-        </w:rPr>
-        <w:t xml:space="preserve">man </w:t>
-      </w:r>
-      <w:proofErr w:type="spellStart"/>
-      <w:r>
-        <w:rPr>
-          <w:highlight w:val="yellow"/>
-        </w:rPr>
-        <w:t>ls</w:t>
-      </w:r>
-      <w:proofErr w:type="spellEnd"/>
+      <w:r>
+        <w:t xml:space="preserve">To know more about a command eg. ls </w:t>
+      </w:r>
+      <w:r>
+        <w:rPr>
+          <w:highlight w:val="yellow"/>
+        </w:rPr>
+        <w:t>man ls</w:t>
+      </w:r>
     </w:p>
     <w:p/>
     <w:p>
@@ -323,15 +216,7 @@
         <w:t>~</w:t>
       </w:r>
       <w:r>
-        <w:t xml:space="preserve"> </w:t>
-      </w:r>
-      <w:proofErr w:type="gramStart"/>
-      <w:r>
-        <w:t>is</w:t>
-      </w:r>
-      <w:proofErr w:type="gramEnd"/>
-      <w:r>
-        <w:t xml:space="preserve"> a shorthand name for a special folder on your computer: your home folder</w:t>
+        <w:t xml:space="preserve"> is a shorthand name for a special folder on your computer: your home folder</w:t>
       </w:r>
     </w:p>
     <w:p/>
@@ -341,21 +226,11 @@
           <w:highlight w:val="yellow"/>
         </w:rPr>
       </w:pPr>
-      <w:proofErr w:type="spellStart"/>
-      <w:proofErr w:type="gramStart"/>
-      <w:r>
-        <w:rPr>
-          <w:highlight w:val="yellow"/>
-        </w:rPr>
-        <w:t>ls</w:t>
-      </w:r>
-      <w:proofErr w:type="spellEnd"/>
-      <w:proofErr w:type="gramEnd"/>
-      <w:r>
-        <w:rPr>
-          <w:highlight w:val="yellow"/>
-        </w:rPr>
-        <w:t xml:space="preserve"> –l </w:t>
+      <w:r>
+        <w:rPr>
+          <w:highlight w:val="yellow"/>
+        </w:rPr>
+        <w:t xml:space="preserve">ls –l </w:t>
       </w:r>
     </w:p>
     <w:p>
@@ -365,18 +240,51 @@
         </w:rPr>
         <w:t>/</w:t>
       </w:r>
-    </w:p>
-    <w:p>
+      <w:r>
+        <w:t xml:space="preserve"> (down a level</w:t>
+      </w:r>
       <w:bookmarkStart w:id="0" w:name="_GoBack"/>
       <w:bookmarkEnd w:id="0"/>
-      <w:proofErr w:type="gramStart"/>
+      <w:r>
+        <w:t xml:space="preserve">) vs </w:t>
+      </w:r>
+      <w:r>
+        <w:rPr>
+          <w:highlight w:val="yellow"/>
+        </w:rPr>
+        <w:t>..</w:t>
+      </w:r>
+      <w:r>
+        <w:t xml:space="preserve"> (up one level)</w:t>
+      </w:r>
+    </w:p>
+    <w:p>
       <w:r>
         <w:rPr>
           <w:highlight w:val="yellow"/>
         </w:rPr>
         <w:t>q</w:t>
       </w:r>
-      <w:proofErr w:type="gramEnd"/>
+    </w:p>
+    <w:p>
+      <w:r>
+        <w:rPr>
+          <w:highlight w:val="yellow"/>
+        </w:rPr>
+        <w:t>control + c</w:t>
+      </w:r>
+      <w:r>
+        <w:t xml:space="preserve"> or </w:t>
+      </w:r>
+      <w:r>
+        <w:rPr>
+          <w:highlight w:val="yellow"/>
+        </w:rPr>
+        <w:t>command + .</w:t>
+      </w:r>
+      <w:r>
+        <w:t xml:space="preserve"> quit a running program</w:t>
+      </w:r>
     </w:p>
     <w:p/>
     <w:p>
@@ -419,14 +327,12 @@
       <w:r>
         <w:t xml:space="preserve">Compile a java file </w:t>
       </w:r>
-      <w:proofErr w:type="spellStart"/>
       <w:r>
         <w:rPr>
           <w:highlight w:val="yellow"/>
         </w:rPr>
         <w:t>javac</w:t>
       </w:r>
-      <w:proofErr w:type="spellEnd"/>
       <w:r>
         <w:t xml:space="preserve"> my_awesome_program.java</w:t>
       </w:r>
@@ -443,13 +349,8 @@
         <w:t>java</w:t>
       </w:r>
       <w:r>
-        <w:t xml:space="preserve"> </w:t>
-      </w:r>
-      <w:proofErr w:type="spellStart"/>
-      <w:r>
-        <w:t>MyAwesomeProgram</w:t>
-      </w:r>
-      <w:proofErr w:type="spellEnd"/>
+        <w:t xml:space="preserve"> MyAwesomeProgram</w:t>
+      </w:r>
     </w:p>
     <w:p/>
     <w:p/>
@@ -470,30 +371,16 @@
     <w:p/>
     <w:p>
       <w:r>
-        <w:t xml:space="preserve">Compile a </w:t>
-      </w:r>
-      <w:proofErr w:type="spellStart"/>
-      <w:r>
-        <w:t>LaTeX</w:t>
-      </w:r>
-      <w:proofErr w:type="spellEnd"/>
-      <w:r>
-        <w:t xml:space="preserve"> file </w:t>
-      </w:r>
-      <w:proofErr w:type="spellStart"/>
+        <w:t xml:space="preserve">Compile a LaTeX file </w:t>
+      </w:r>
       <w:r>
         <w:rPr>
           <w:highlight w:val="yellow"/>
         </w:rPr>
         <w:t>pdflatex</w:t>
       </w:r>
-      <w:proofErr w:type="spellEnd"/>
-      <w:r>
-        <w:t xml:space="preserve"> </w:t>
-      </w:r>
-      <w:proofErr w:type="spellStart"/>
-      <w:r>
-        <w:t>myDocument</w:t>
+      <w:r>
+        <w:t xml:space="preserve"> myDocument</w:t>
       </w:r>
       <w:r>
         <w:rPr>
@@ -501,20 +388,11 @@
         </w:rPr>
         <w:t>.tex</w:t>
       </w:r>
-      <w:proofErr w:type="spellEnd"/>
-    </w:p>
-    <w:p/>
-    <w:p>
-      <w:r>
-        <w:t xml:space="preserve">Open </w:t>
-      </w:r>
-      <w:proofErr w:type="spellStart"/>
-      <w:r>
-        <w:t>pdf</w:t>
-      </w:r>
-      <w:proofErr w:type="spellEnd"/>
-      <w:r>
-        <w:t xml:space="preserve"> (Mac) </w:t>
+    </w:p>
+    <w:p/>
+    <w:p>
+      <w:r>
+        <w:t xml:space="preserve">Open pdf (Mac) </w:t>
       </w:r>
       <w:r>
         <w:rPr>
@@ -535,15 +413,7 @@
     <w:p/>
     <w:p>
       <w:r>
-        <w:t xml:space="preserve">Open </w:t>
-      </w:r>
-      <w:proofErr w:type="spellStart"/>
-      <w:r>
-        <w:t>pdf</w:t>
-      </w:r>
-      <w:proofErr w:type="spellEnd"/>
-      <w:r>
-        <w:t xml:space="preserve"> (Linux) evince myDocument.pdf</w:t>
+        <w:t>Open pdf (Linux) evince myDocument.pdf</w:t>
       </w:r>
     </w:p>
     <w:p/>
@@ -561,76 +431,20 @@
         <w:rPr>
           <w:u w:val="single"/>
         </w:rPr>
-        <w:t xml:space="preserve">Recommended Python Code and other </w:t>
-      </w:r>
-      <w:proofErr w:type="spellStart"/>
-      <w:r>
+        <w:t>Recommended Python Code and other PlainText Editors</w:t>
+      </w:r>
+    </w:p>
+    <w:p>
+      <w:pPr>
         <w:rPr>
           <w:u w:val="single"/>
         </w:rPr>
-        <w:t>PlainText</w:t>
-      </w:r>
-      <w:proofErr w:type="spellEnd"/>
+      </w:pPr>
       <w:r>
         <w:rPr>
           <w:u w:val="single"/>
         </w:rPr>
-        <w:t xml:space="preserve"> Editors</w:t>
-      </w:r>
-    </w:p>
-    <w:p>
-      <w:pPr>
-        <w:rPr>
-          <w:u w:val="single"/>
-        </w:rPr>
-      </w:pPr>
-      <w:r>
-        <w:rPr>
-          <w:u w:val="single"/>
-        </w:rPr>
-        <w:t xml:space="preserve">Wing, </w:t>
-      </w:r>
-      <w:proofErr w:type="spellStart"/>
-      <w:r>
-        <w:rPr>
-          <w:u w:val="single"/>
-        </w:rPr>
-        <w:t>PyDev</w:t>
-      </w:r>
-      <w:proofErr w:type="spellEnd"/>
-      <w:r>
-        <w:rPr>
-          <w:u w:val="single"/>
-        </w:rPr>
-        <w:t xml:space="preserve">, vim, </w:t>
-      </w:r>
-      <w:proofErr w:type="spellStart"/>
-      <w:r>
-        <w:rPr>
-          <w:u w:val="single"/>
-        </w:rPr>
-        <w:t>Emacs</w:t>
-      </w:r>
-      <w:proofErr w:type="spellEnd"/>
-      <w:r>
-        <w:rPr>
-          <w:u w:val="single"/>
-        </w:rPr>
-        <w:t xml:space="preserve">, </w:t>
-      </w:r>
-      <w:proofErr w:type="spellStart"/>
-      <w:r>
-        <w:rPr>
-          <w:u w:val="single"/>
-        </w:rPr>
-        <w:t>TextMate</w:t>
-      </w:r>
-      <w:proofErr w:type="spellEnd"/>
-      <w:r>
-        <w:rPr>
-          <w:u w:val="single"/>
-        </w:rPr>
-        <w:t>, Sublime</w:t>
+        <w:t>Wing, PyDev, vim, Emacs, TextMate, Sublime</w:t>
       </w:r>
     </w:p>
     <w:sectPr>

</xml_diff>